<commit_message>
merge tam bao cao
</commit_message>
<xml_diff>
--- a/public/document/Phu_Luc_6.docx
+++ b/public/document/Phu_Luc_6.docx
@@ -24,7 +24,7 @@
         <w:t xml:space="preserve">Phụ lục 6</w:t>
       </w:r>
     </w:p>
-    <w:bookmarkStart w:colFirst="0" w:colLast="0" w:name="kix.ggkhhsb38uai" w:id="0"/>
+    <w:bookmarkStart w:colFirst="0" w:colLast="0" w:name="gjdgxs" w:id="0"/>
     <w:bookmarkEnd w:id="0"/>
     <w:p>
       <w:pPr>
@@ -1239,8 +1239,12 @@
             </w:pPr>
             <w:r>
               <w:rPr>
-                <w:rtl w:val="0"/>
-              </w:rPr>
+                <w:rFonts w:ascii="Times New Roman" w:cs="Times New Roman" w:eastAsia="Times New Roman" w:hAnsi="Times New Roman"/>
+                <w:sz w:val="28"/>
+                <w:szCs w:val="28"/>
+                <w:rtl w:val="0"/>
+              </w:rPr>
+              <w:t xml:space="preserve">{soKMThucHanh}</w:t>
             </w:r>
           </w:p>
         </w:tc>
@@ -1267,8 +1271,12 @@
             </w:pPr>
             <w:r>
               <w:rPr>
-                <w:rtl w:val="0"/>
-              </w:rPr>
+                <w:rFonts w:ascii="Times New Roman" w:cs="Times New Roman" w:eastAsia="Times New Roman" w:hAnsi="Times New Roman"/>
+                <w:sz w:val="28"/>
+                <w:szCs w:val="28"/>
+                <w:rtl w:val="0"/>
+              </w:rPr>
+              <w:t xml:space="preserve">{diemCuoiKhoa}</w:t>
             </w:r>
           </w:p>
         </w:tc>
@@ -1306,22 +1314,6 @@
         </w:tc>
       </w:tr>
     </w:tbl>
-    <w:p>
-      <w:pPr>
-        <w:spacing w:line="276" w:lineRule="auto"/>
-        <w:rPr>
-          <w:rFonts w:ascii="Times New Roman" w:cs="Times New Roman" w:eastAsia="Times New Roman" w:hAnsi="Times New Roman"/>
-          <w:b w:val="1"/>
-          <w:sz w:val="26"/>
-          <w:szCs w:val="26"/>
-        </w:rPr>
-      </w:pPr>
-      <w:r>
-        <w:rPr>
-          <w:rtl w:val="0"/>
-        </w:rPr>
-      </w:r>
-    </w:p>
     <w:p>
       <w:pPr>
         <w:spacing w:line="276" w:lineRule="auto"/>
@@ -1873,8 +1865,21 @@
           </w:tcPr>
           <w:p>
             <w:pPr>
-              <w:spacing w:line="276" w:lineRule="auto"/>
-              <w:jc w:val="center"/>
+              <w:keepNext w:val="0"/>
+              <w:keepLines w:val="0"/>
+              <w:pageBreakBefore w:val="0"/>
+              <w:widowControl w:val="0"/>
+              <w:pBdr>
+                <w:top w:space="0" w:sz="0" w:val="nil"/>
+                <w:left w:space="0" w:sz="0" w:val="nil"/>
+                <w:bottom w:space="0" w:sz="0" w:val="nil"/>
+                <w:right w:space="0" w:sz="0" w:val="nil"/>
+                <w:between w:space="0" w:sz="0" w:val="nil"/>
+              </w:pBdr>
+              <w:shd w:fill="auto" w:val="clear"/>
+              <w:spacing w:after="0" w:before="0" w:line="276" w:lineRule="auto"/>
+              <w:ind w:left="0" w:right="0" w:firstLine="0"/>
+              <w:jc w:val="left"/>
               <w:rPr>
                 <w:rFonts w:ascii="Times New Roman" w:cs="Times New Roman" w:eastAsia="Times New Roman" w:hAnsi="Times New Roman"/>
                 <w:b w:val="1"/>
@@ -1903,8 +1908,21 @@
           </w:tcPr>
           <w:p>
             <w:pPr>
-              <w:spacing w:line="276" w:lineRule="auto"/>
-              <w:jc w:val="center"/>
+              <w:keepNext w:val="0"/>
+              <w:keepLines w:val="0"/>
+              <w:pageBreakBefore w:val="0"/>
+              <w:widowControl w:val="0"/>
+              <w:pBdr>
+                <w:top w:space="0" w:sz="0" w:val="nil"/>
+                <w:left w:space="0" w:sz="0" w:val="nil"/>
+                <w:bottom w:space="0" w:sz="0" w:val="nil"/>
+                <w:right w:space="0" w:sz="0" w:val="nil"/>
+                <w:between w:space="0" w:sz="0" w:val="nil"/>
+              </w:pBdr>
+              <w:shd w:fill="auto" w:val="clear"/>
+              <w:spacing w:after="0" w:before="0" w:line="276" w:lineRule="auto"/>
+              <w:ind w:left="0" w:right="0" w:firstLine="0"/>
+              <w:jc w:val="left"/>
               <w:rPr>
                 <w:rFonts w:ascii="Times New Roman" w:cs="Times New Roman" w:eastAsia="Times New Roman" w:hAnsi="Times New Roman"/>
                 <w:b w:val="1"/>
@@ -1933,8 +1951,21 @@
           </w:tcPr>
           <w:p>
             <w:pPr>
-              <w:spacing w:line="276" w:lineRule="auto"/>
-              <w:jc w:val="center"/>
+              <w:keepNext w:val="0"/>
+              <w:keepLines w:val="0"/>
+              <w:pageBreakBefore w:val="0"/>
+              <w:widowControl w:val="0"/>
+              <w:pBdr>
+                <w:top w:space="0" w:sz="0" w:val="nil"/>
+                <w:left w:space="0" w:sz="0" w:val="nil"/>
+                <w:bottom w:space="0" w:sz="0" w:val="nil"/>
+                <w:right w:space="0" w:sz="0" w:val="nil"/>
+                <w:between w:space="0" w:sz="0" w:val="nil"/>
+              </w:pBdr>
+              <w:shd w:fill="auto" w:val="clear"/>
+              <w:spacing w:after="0" w:before="0" w:line="276" w:lineRule="auto"/>
+              <w:ind w:left="0" w:right="0" w:firstLine="0"/>
+              <w:jc w:val="left"/>
               <w:rPr>
                 <w:rFonts w:ascii="Times New Roman" w:cs="Times New Roman" w:eastAsia="Times New Roman" w:hAnsi="Times New Roman"/>
                 <w:b w:val="1"/>
@@ -1963,8 +1994,21 @@
           </w:tcPr>
           <w:p>
             <w:pPr>
-              <w:spacing w:line="276" w:lineRule="auto"/>
-              <w:jc w:val="center"/>
+              <w:keepNext w:val="0"/>
+              <w:keepLines w:val="0"/>
+              <w:pageBreakBefore w:val="0"/>
+              <w:widowControl w:val="0"/>
+              <w:pBdr>
+                <w:top w:space="0" w:sz="0" w:val="nil"/>
+                <w:left w:space="0" w:sz="0" w:val="nil"/>
+                <w:bottom w:space="0" w:sz="0" w:val="nil"/>
+                <w:right w:space="0" w:sz="0" w:val="nil"/>
+                <w:between w:space="0" w:sz="0" w:val="nil"/>
+              </w:pBdr>
+              <w:shd w:fill="auto" w:val="clear"/>
+              <w:spacing w:after="0" w:before="0" w:line="276" w:lineRule="auto"/>
+              <w:ind w:left="0" w:right="0" w:firstLine="0"/>
+              <w:jc w:val="left"/>
               <w:rPr>
                 <w:rFonts w:ascii="Times New Roman" w:cs="Times New Roman" w:eastAsia="Times New Roman" w:hAnsi="Times New Roman"/>
                 <w:b w:val="1"/>
@@ -1993,8 +2037,21 @@
           </w:tcPr>
           <w:p>
             <w:pPr>
-              <w:spacing w:line="276" w:lineRule="auto"/>
-              <w:jc w:val="center"/>
+              <w:keepNext w:val="0"/>
+              <w:keepLines w:val="0"/>
+              <w:pageBreakBefore w:val="0"/>
+              <w:widowControl w:val="0"/>
+              <w:pBdr>
+                <w:top w:space="0" w:sz="0" w:val="nil"/>
+                <w:left w:space="0" w:sz="0" w:val="nil"/>
+                <w:bottom w:space="0" w:sz="0" w:val="nil"/>
+                <w:right w:space="0" w:sz="0" w:val="nil"/>
+                <w:between w:space="0" w:sz="0" w:val="nil"/>
+              </w:pBdr>
+              <w:shd w:fill="auto" w:val="clear"/>
+              <w:spacing w:after="0" w:before="0" w:line="276" w:lineRule="auto"/>
+              <w:ind w:left="0" w:right="0" w:firstLine="0"/>
+              <w:jc w:val="left"/>
               <w:rPr>
                 <w:rFonts w:ascii="Times New Roman" w:cs="Times New Roman" w:eastAsia="Times New Roman" w:hAnsi="Times New Roman"/>
                 <w:b w:val="1"/>
@@ -2053,8 +2110,21 @@
           </w:tcPr>
           <w:p>
             <w:pPr>
-              <w:spacing w:line="276" w:lineRule="auto"/>
-              <w:jc w:val="center"/>
+              <w:keepNext w:val="0"/>
+              <w:keepLines w:val="0"/>
+              <w:pageBreakBefore w:val="0"/>
+              <w:widowControl w:val="0"/>
+              <w:pBdr>
+                <w:top w:space="0" w:sz="0" w:val="nil"/>
+                <w:left w:space="0" w:sz="0" w:val="nil"/>
+                <w:bottom w:space="0" w:sz="0" w:val="nil"/>
+                <w:right w:space="0" w:sz="0" w:val="nil"/>
+                <w:between w:space="0" w:sz="0" w:val="nil"/>
+              </w:pBdr>
+              <w:shd w:fill="auto" w:val="clear"/>
+              <w:spacing w:after="0" w:before="0" w:line="276" w:lineRule="auto"/>
+              <w:ind w:left="0" w:right="0" w:firstLine="0"/>
+              <w:jc w:val="left"/>
               <w:rPr>
                 <w:rFonts w:ascii="Times New Roman" w:cs="Times New Roman" w:eastAsia="Times New Roman" w:hAnsi="Times New Roman"/>
                 <w:b w:val="1"/>
@@ -2119,7 +2189,21 @@
           </w:tcPr>
           <w:p>
             <w:pPr>
+              <w:keepNext w:val="0"/>
+              <w:keepLines w:val="0"/>
+              <w:pageBreakBefore w:val="0"/>
               <w:widowControl w:val="0"/>
+              <w:pBdr>
+                <w:top w:space="0" w:sz="0" w:val="nil"/>
+                <w:left w:space="0" w:sz="0" w:val="nil"/>
+                <w:bottom w:space="0" w:sz="0" w:val="nil"/>
+                <w:right w:space="0" w:sz="0" w:val="nil"/>
+                <w:between w:space="0" w:sz="0" w:val="nil"/>
+              </w:pBdr>
+              <w:shd w:fill="auto" w:val="clear"/>
+              <w:spacing w:after="0" w:before="0" w:line="276" w:lineRule="auto"/>
+              <w:ind w:left="0" w:right="0" w:firstLine="0"/>
+              <w:jc w:val="left"/>
               <w:rPr>
                 <w:rFonts w:ascii="Times New Roman" w:cs="Times New Roman" w:eastAsia="Times New Roman" w:hAnsi="Times New Roman"/>
                 <w:b w:val="1"/>
@@ -2148,7 +2232,21 @@
           </w:tcPr>
           <w:p>
             <w:pPr>
+              <w:keepNext w:val="0"/>
+              <w:keepLines w:val="0"/>
+              <w:pageBreakBefore w:val="0"/>
               <w:widowControl w:val="0"/>
+              <w:pBdr>
+                <w:top w:space="0" w:sz="0" w:val="nil"/>
+                <w:left w:space="0" w:sz="0" w:val="nil"/>
+                <w:bottom w:space="0" w:sz="0" w:val="nil"/>
+                <w:right w:space="0" w:sz="0" w:val="nil"/>
+                <w:between w:space="0" w:sz="0" w:val="nil"/>
+              </w:pBdr>
+              <w:shd w:fill="auto" w:val="clear"/>
+              <w:spacing w:after="0" w:before="0" w:line="276" w:lineRule="auto"/>
+              <w:ind w:left="0" w:right="0" w:firstLine="0"/>
+              <w:jc w:val="left"/>
               <w:rPr>
                 <w:rFonts w:ascii="Times New Roman" w:cs="Times New Roman" w:eastAsia="Times New Roman" w:hAnsi="Times New Roman"/>
                 <w:b w:val="1"/>
@@ -2177,7 +2275,21 @@
           </w:tcPr>
           <w:p>
             <w:pPr>
+              <w:keepNext w:val="0"/>
+              <w:keepLines w:val="0"/>
+              <w:pageBreakBefore w:val="0"/>
               <w:widowControl w:val="0"/>
+              <w:pBdr>
+                <w:top w:space="0" w:sz="0" w:val="nil"/>
+                <w:left w:space="0" w:sz="0" w:val="nil"/>
+                <w:bottom w:space="0" w:sz="0" w:val="nil"/>
+                <w:right w:space="0" w:sz="0" w:val="nil"/>
+                <w:between w:space="0" w:sz="0" w:val="nil"/>
+              </w:pBdr>
+              <w:shd w:fill="auto" w:val="clear"/>
+              <w:spacing w:after="0" w:before="0" w:line="276" w:lineRule="auto"/>
+              <w:ind w:left="0" w:right="0" w:firstLine="0"/>
+              <w:jc w:val="left"/>
               <w:rPr>
                 <w:rFonts w:ascii="Times New Roman" w:cs="Times New Roman" w:eastAsia="Times New Roman" w:hAnsi="Times New Roman"/>
                 <w:b w:val="1"/>
@@ -2206,7 +2318,21 @@
           </w:tcPr>
           <w:p>
             <w:pPr>
+              <w:keepNext w:val="0"/>
+              <w:keepLines w:val="0"/>
+              <w:pageBreakBefore w:val="0"/>
               <w:widowControl w:val="0"/>
+              <w:pBdr>
+                <w:top w:space="0" w:sz="0" w:val="nil"/>
+                <w:left w:space="0" w:sz="0" w:val="nil"/>
+                <w:bottom w:space="0" w:sz="0" w:val="nil"/>
+                <w:right w:space="0" w:sz="0" w:val="nil"/>
+                <w:between w:space="0" w:sz="0" w:val="nil"/>
+              </w:pBdr>
+              <w:shd w:fill="auto" w:val="clear"/>
+              <w:spacing w:after="0" w:before="0" w:line="276" w:lineRule="auto"/>
+              <w:ind w:left="0" w:right="0" w:firstLine="0"/>
+              <w:jc w:val="left"/>
               <w:rPr>
                 <w:rFonts w:ascii="Times New Roman" w:cs="Times New Roman" w:eastAsia="Times New Roman" w:hAnsi="Times New Roman"/>
                 <w:b w:val="1"/>
@@ -2235,7 +2361,21 @@
           </w:tcPr>
           <w:p>
             <w:pPr>
+              <w:keepNext w:val="0"/>
+              <w:keepLines w:val="0"/>
+              <w:pageBreakBefore w:val="0"/>
               <w:widowControl w:val="0"/>
+              <w:pBdr>
+                <w:top w:space="0" w:sz="0" w:val="nil"/>
+                <w:left w:space="0" w:sz="0" w:val="nil"/>
+                <w:bottom w:space="0" w:sz="0" w:val="nil"/>
+                <w:right w:space="0" w:sz="0" w:val="nil"/>
+                <w:between w:space="0" w:sz="0" w:val="nil"/>
+              </w:pBdr>
+              <w:shd w:fill="auto" w:val="clear"/>
+              <w:spacing w:after="0" w:before="0" w:line="276" w:lineRule="auto"/>
+              <w:ind w:left="0" w:right="0" w:firstLine="0"/>
+              <w:jc w:val="left"/>
               <w:rPr>
                 <w:rFonts w:ascii="Times New Roman" w:cs="Times New Roman" w:eastAsia="Times New Roman" w:hAnsi="Times New Roman"/>
                 <w:b w:val="1"/>
@@ -2354,7 +2494,21 @@
           </w:tcPr>
           <w:p>
             <w:pPr>
+              <w:keepNext w:val="0"/>
+              <w:keepLines w:val="0"/>
+              <w:pageBreakBefore w:val="0"/>
               <w:widowControl w:val="0"/>
+              <w:pBdr>
+                <w:top w:space="0" w:sz="0" w:val="nil"/>
+                <w:left w:space="0" w:sz="0" w:val="nil"/>
+                <w:bottom w:space="0" w:sz="0" w:val="nil"/>
+                <w:right w:space="0" w:sz="0" w:val="nil"/>
+                <w:between w:space="0" w:sz="0" w:val="nil"/>
+              </w:pBdr>
+              <w:shd w:fill="auto" w:val="clear"/>
+              <w:spacing w:after="0" w:before="0" w:line="276" w:lineRule="auto"/>
+              <w:ind w:left="0" w:right="0" w:firstLine="0"/>
+              <w:jc w:val="left"/>
               <w:rPr>
                 <w:rFonts w:ascii="Times New Roman" w:cs="Times New Roman" w:eastAsia="Times New Roman" w:hAnsi="Times New Roman"/>
                 <w:b w:val="1"/>
@@ -5010,9 +5164,9 @@
       <w:tblStyleColBandSize w:val="1"/>
       <w:tblCellMar>
         <w:top w:w="0.0" w:type="dxa"/>
-        <w:left w:w="108.0" w:type="dxa"/>
+        <w:left w:w="115.0" w:type="dxa"/>
         <w:bottom w:w="0.0" w:type="dxa"/>
-        <w:right w:w="108.0" w:type="dxa"/>
+        <w:right w:w="115.0" w:type="dxa"/>
       </w:tblCellMar>
     </w:tblPr>
   </w:style>

</xml_diff>